<commit_message>
Add properties to read timebase numerator/denominator
</commit_message>
<xml_diff>
--- a/Compilation notes.docx
+++ b/Compilation notes.docx
@@ -5,7 +5,24 @@
     <w:p/>
     <w:p>
       <w:r>
-        <w:t>AForge.NET and FFMPEG are very particular about .NET and Platform selections.</w:t>
+        <w:t xml:space="preserve">AForge.NET and </w:t>
+      </w:r>
+      <w:proofErr w:type="spellStart"/>
+      <w:r>
+        <w:t>Video.</w:t>
+      </w:r>
+      <w:r>
+        <w:t>FFMPEG</w:t>
+      </w:r>
+      <w:proofErr w:type="spellEnd"/>
+      <w:r>
+        <w:t xml:space="preserve"> </w:t>
+      </w:r>
+      <w:r>
+        <w:t xml:space="preserve">(which must be compiled separately, as it is not part of “Build All”) </w:t>
+      </w:r>
+      <w:r>
+        <w:t>are very particular about .NET and Platform selections.</w:t>
       </w:r>
     </w:p>
     <w:p/>
@@ -24,7 +41,7 @@
       </w:r>
       <w:proofErr w:type="spellStart"/>
       <w:r>
-        <w:t>AviMotion</w:t>
+        <w:t>VideoAnalyzer</w:t>
       </w:r>
       <w:proofErr w:type="spellEnd"/>
       <w:r>
@@ -35,11 +52,14 @@
     <w:p>
       <w:proofErr w:type="spellStart"/>
       <w:r>
-        <w:t>AviMotion</w:t>
-      </w:r>
-      <w:proofErr w:type="spellEnd"/>
-      <w:r>
-        <w:t xml:space="preserve"> should be </w:t>
+        <w:t>VideoAnalyzer</w:t>
+      </w:r>
+      <w:proofErr w:type="spellEnd"/>
+      <w:r>
+        <w:t xml:space="preserve"> </w:t>
+      </w:r>
+      <w:r>
+        <w:t xml:space="preserve">should be </w:t>
       </w:r>
       <w:r>
         <w:t xml:space="preserve">targeted to x86. If </w:t>
@@ -101,11 +121,14 @@
     <w:p>
       <w:proofErr w:type="spellStart"/>
       <w:r>
-        <w:t>AviMotion</w:t>
-      </w:r>
-      <w:proofErr w:type="spellEnd"/>
-      <w:r>
-        <w:t xml:space="preserve"> has to be at least .NET 4 or higher. Will not work if it is 3.5. Conversely, </w:t>
+        <w:t>VideoAnalyzer</w:t>
+      </w:r>
+      <w:proofErr w:type="spellEnd"/>
+      <w:r>
+        <w:t xml:space="preserve"> </w:t>
+      </w:r>
+      <w:r>
+        <w:t xml:space="preserve">has to be at least .NET 4 or higher. Will not work if it is 3.5. Conversely, </w:t>
       </w:r>
       <w:proofErr w:type="spellStart"/>
       <w:r>
@@ -119,11 +142,14 @@
     <w:p>
       <w:proofErr w:type="spellStart"/>
       <w:r>
-        <w:t>AviMotion</w:t>
-      </w:r>
-      <w:proofErr w:type="spellEnd"/>
-      <w:r>
-        <w:t xml:space="preserve"> DEBUG version can use </w:t>
+        <w:t>VideoAnalyzer</w:t>
+      </w:r>
+      <w:proofErr w:type="spellEnd"/>
+      <w:r>
+        <w:t xml:space="preserve"> </w:t>
+      </w:r>
+      <w:r>
+        <w:t xml:space="preserve">DEBUG version can use </w:t>
       </w:r>
       <w:r>
         <w:t xml:space="preserve">either Debug or </w:t>
@@ -152,11 +178,16 @@
     <w:p>
       <w:proofErr w:type="spellStart"/>
       <w:r>
-        <w:t>AviMotion</w:t>
-      </w:r>
-      <w:proofErr w:type="spellEnd"/>
-      <w:r>
-        <w:t xml:space="preserve"> Releas</w:t>
+        <w:t>VideoAnalyzer</w:t>
+      </w:r>
+      <w:proofErr w:type="spellEnd"/>
+      <w:r>
+        <w:t xml:space="preserve"> </w:t>
+      </w:r>
+      <w:bookmarkStart w:id="0" w:name="_GoBack"/>
+      <w:bookmarkEnd w:id="0"/>
+      <w:r>
+        <w:t>Releas</w:t>
       </w:r>
       <w:r>
         <w:t>e does not seem to work at all, with either Debu</w:t>
@@ -166,10 +197,7 @@
       </w:r>
     </w:p>
     <w:p/>
-    <w:p>
-      <w:bookmarkStart w:id="0" w:name="_GoBack"/>
-      <w:bookmarkEnd w:id="0"/>
-    </w:p>
+    <w:p/>
     <w:p/>
     <w:p/>
     <w:p/>

</xml_diff>